<commit_message>
SCRUM meetings and codeInspection report added
</commit_message>
<xml_diff>
--- a/CodeInspection/CodeInspectionReport_AntiSpamFilterProblem.docx
+++ b/CodeInspection/CodeInspectionReport_AntiSpamFilterProblem.docx
@@ -339,32 +339,33 @@
                 <w:szCs w:val="28"/>
               </w:rPr>
             </w:pPr>
-            <w:r>
+          </w:p>
+          <w:p>
+            <w:pPr>
+              <w:pStyle w:val="Normal1"/>
+              <w:ind w:right="801"/>
+              <w:jc w:val="right"/>
               <w:rPr>
                 <w:sz w:val="28"/>
                 <w:szCs w:val="28"/>
-              </w:rPr>
-              <w:t>Group Id ...</w:t>
-            </w:r>
-          </w:p>
-          <w:p>
-            <w:pPr>
-              <w:pStyle w:val="Normal1"/>
-              <w:ind w:right="801"/>
-              <w:jc w:val="right"/>
+                <w:lang w:val="pt-PT"/>
+              </w:rPr>
+            </w:pPr>
+            <w:r>
               <w:rPr>
                 <w:sz w:val="28"/>
                 <w:szCs w:val="28"/>
                 <w:lang w:val="pt-PT"/>
               </w:rPr>
-            </w:pPr>
+              <w:t>69584, André Neiva</w:t>
+            </w:r>
             <w:r>
               <w:rPr>
                 <w:sz w:val="28"/>
                 <w:szCs w:val="28"/>
                 <w:lang w:val="pt-PT"/>
               </w:rPr>
-              <w:t>69584, André Neiva</w:t>
+              <w:t>,</w:t>
             </w:r>
             <w:r>
               <w:rPr>
@@ -372,35 +373,35 @@
                 <w:szCs w:val="28"/>
                 <w:lang w:val="pt-PT"/>
               </w:rPr>
-              <w:t>,</w:t>
-            </w:r>
-            <w:r>
+              <w:t xml:space="preserve"> EIC1</w:t>
+            </w:r>
+          </w:p>
+          <w:p>
+            <w:pPr>
+              <w:pStyle w:val="Normal1"/>
+              <w:ind w:right="801"/>
+              <w:jc w:val="right"/>
               <w:rPr>
                 <w:sz w:val="28"/>
                 <w:szCs w:val="28"/>
                 <w:lang w:val="pt-PT"/>
               </w:rPr>
-              <w:t xml:space="preserve"> EIC1</w:t>
-            </w:r>
-          </w:p>
-          <w:p>
-            <w:pPr>
-              <w:pStyle w:val="Normal1"/>
-              <w:ind w:right="801"/>
-              <w:jc w:val="right"/>
+            </w:pPr>
+            <w:r>
               <w:rPr>
                 <w:sz w:val="28"/>
                 <w:szCs w:val="28"/>
                 <w:lang w:val="pt-PT"/>
               </w:rPr>
-            </w:pPr>
+              <w:t>72907</w:t>
+            </w:r>
             <w:r>
               <w:rPr>
                 <w:sz w:val="28"/>
                 <w:szCs w:val="28"/>
                 <w:lang w:val="pt-PT"/>
               </w:rPr>
-              <w:t>72907</w:t>
+              <w:t xml:space="preserve">, </w:t>
             </w:r>
             <w:r>
               <w:rPr>
@@ -408,7 +409,7 @@
                 <w:szCs w:val="28"/>
                 <w:lang w:val="pt-PT"/>
               </w:rPr>
-              <w:t xml:space="preserve">, </w:t>
+              <w:t>João Neto</w:t>
             </w:r>
             <w:r>
               <w:rPr>
@@ -416,7 +417,7 @@
                 <w:szCs w:val="28"/>
                 <w:lang w:val="pt-PT"/>
               </w:rPr>
-              <w:t>João Neto</w:t>
+              <w:t xml:space="preserve">, </w:t>
             </w:r>
             <w:r>
               <w:rPr>
@@ -424,35 +425,35 @@
                 <w:szCs w:val="28"/>
                 <w:lang w:val="pt-PT"/>
               </w:rPr>
-              <w:t xml:space="preserve">, </w:t>
-            </w:r>
-            <w:r>
+              <w:t>EIC1</w:t>
+            </w:r>
+          </w:p>
+          <w:p>
+            <w:pPr>
+              <w:pStyle w:val="Normal1"/>
+              <w:ind w:right="801"/>
+              <w:jc w:val="right"/>
               <w:rPr>
                 <w:sz w:val="28"/>
                 <w:szCs w:val="28"/>
                 <w:lang w:val="pt-PT"/>
               </w:rPr>
-              <w:t>EIC1</w:t>
-            </w:r>
-          </w:p>
-          <w:p>
-            <w:pPr>
-              <w:pStyle w:val="Normal1"/>
-              <w:ind w:right="801"/>
-              <w:jc w:val="right"/>
+            </w:pPr>
+            <w:r>
               <w:rPr>
                 <w:sz w:val="28"/>
                 <w:szCs w:val="28"/>
                 <w:lang w:val="pt-PT"/>
               </w:rPr>
-            </w:pPr>
+              <w:t>70062</w:t>
+            </w:r>
             <w:r>
               <w:rPr>
                 <w:sz w:val="28"/>
                 <w:szCs w:val="28"/>
                 <w:lang w:val="pt-PT"/>
               </w:rPr>
-              <w:t>70062</w:t>
+              <w:t xml:space="preserve">, </w:t>
             </w:r>
             <w:r>
               <w:rPr>
@@ -460,7 +461,7 @@
                 <w:szCs w:val="28"/>
                 <w:lang w:val="pt-PT"/>
               </w:rPr>
-              <w:t xml:space="preserve">, </w:t>
+              <w:t>Mariana Melo</w:t>
             </w:r>
             <w:r>
               <w:rPr>
@@ -468,7 +469,7 @@
                 <w:szCs w:val="28"/>
                 <w:lang w:val="pt-PT"/>
               </w:rPr>
-              <w:t>Mariana Melo</w:t>
+              <w:t xml:space="preserve">, </w:t>
             </w:r>
             <w:r>
               <w:rPr>
@@ -476,109 +477,131 @@
                 <w:szCs w:val="28"/>
                 <w:lang w:val="pt-PT"/>
               </w:rPr>
-              <w:t xml:space="preserve">, </w:t>
-            </w:r>
-            <w:r>
+              <w:t>I-PLC1</w:t>
+            </w:r>
+          </w:p>
+          <w:p>
+            <w:pPr>
+              <w:pStyle w:val="Normal1"/>
+              <w:ind w:right="801"/>
+              <w:jc w:val="right"/>
               <w:rPr>
                 <w:sz w:val="28"/>
                 <w:szCs w:val="28"/>
                 <w:lang w:val="pt-PT"/>
               </w:rPr>
-              <w:t>I-PLC1</w:t>
-            </w:r>
-          </w:p>
-          <w:p>
-            <w:pPr>
-              <w:pStyle w:val="Normal1"/>
-              <w:ind w:right="801"/>
-              <w:jc w:val="right"/>
+            </w:pPr>
+            <w:r>
               <w:rPr>
                 <w:sz w:val="28"/>
                 <w:szCs w:val="28"/>
-              </w:rPr>
-            </w:pPr>
+                <w:lang w:val="pt-PT"/>
+              </w:rPr>
+              <w:t>73033</w:t>
+            </w:r>
             <w:r>
               <w:rPr>
                 <w:sz w:val="28"/>
                 <w:szCs w:val="28"/>
-              </w:rPr>
-              <w:t>73033</w:t>
+                <w:lang w:val="pt-PT"/>
+              </w:rPr>
+              <w:t xml:space="preserve">, </w:t>
             </w:r>
             <w:r>
               <w:rPr>
                 <w:sz w:val="28"/>
                 <w:szCs w:val="28"/>
-              </w:rPr>
-              <w:t xml:space="preserve">, </w:t>
-            </w:r>
+                <w:lang w:val="pt-PT"/>
+              </w:rPr>
+              <w:t xml:space="preserve">Mariana </w:t>
+            </w:r>
+            <w:proofErr w:type="spellStart"/>
             <w:r>
               <w:rPr>
                 <w:sz w:val="28"/>
                 <w:szCs w:val="28"/>
-              </w:rPr>
-              <w:t xml:space="preserve">Mariana </w:t>
-            </w:r>
-            <w:proofErr w:type="spellStart"/>
+                <w:lang w:val="pt-PT"/>
+              </w:rPr>
+              <w:t>Oom</w:t>
+            </w:r>
+            <w:proofErr w:type="spellEnd"/>
             <w:r>
               <w:rPr>
                 <w:sz w:val="28"/>
                 <w:szCs w:val="28"/>
-              </w:rPr>
-              <w:t>Oom</w:t>
-            </w:r>
-            <w:proofErr w:type="spellEnd"/>
+                <w:lang w:val="pt-PT"/>
+              </w:rPr>
+              <w:t xml:space="preserve">, </w:t>
+            </w:r>
             <w:r>
               <w:rPr>
                 <w:sz w:val="28"/>
                 <w:szCs w:val="28"/>
-              </w:rPr>
-              <w:t xml:space="preserve">, </w:t>
-            </w:r>
+                <w:lang w:val="pt-PT"/>
+              </w:rPr>
+              <w:t>EIC1</w:t>
+            </w:r>
+          </w:p>
+          <w:p>
+            <w:pPr>
+              <w:pStyle w:val="Normal1"/>
+              <w:ind w:right="801"/>
+              <w:jc w:val="center"/>
+              <w:rPr>
+                <w:lang w:val="pt-PT"/>
+              </w:rPr>
+            </w:pPr>
+          </w:p>
+          <w:p>
+            <w:pPr>
+              <w:pStyle w:val="Normal1"/>
+              <w:ind w:right="801"/>
+              <w:jc w:val="right"/>
+              <w:rPr>
+                <w:lang w:val="pt-PT"/>
+              </w:rPr>
+            </w:pPr>
+          </w:p>
+          <w:p>
+            <w:pPr>
+              <w:pStyle w:val="Normal1"/>
+              <w:ind w:right="801"/>
+              <w:jc w:val="right"/>
+              <w:rPr>
+                <w:lang w:val="pt-PT"/>
+              </w:rPr>
+            </w:pPr>
+          </w:p>
+          <w:p>
+            <w:pPr>
+              <w:pStyle w:val="Normal1"/>
+              <w:ind w:right="801"/>
+              <w:jc w:val="right"/>
+              <w:rPr>
+                <w:lang w:val="pt-PT"/>
+              </w:rPr>
+            </w:pPr>
             <w:r>
               <w:rPr>
                 <w:sz w:val="28"/>
                 <w:szCs w:val="28"/>
-              </w:rPr>
-              <w:t>EIC1</w:t>
-            </w:r>
-          </w:p>
-          <w:p>
-            <w:pPr>
-              <w:pStyle w:val="Normal1"/>
-              <w:ind w:right="801"/>
-              <w:jc w:val="center"/>
-            </w:pPr>
+                <w:lang w:val="pt-PT"/>
+              </w:rPr>
+              <w:t>ISCTE-IUL, Instituto Universitário de Lisboa</w:t>
+            </w:r>
           </w:p>
           <w:p>
             <w:pPr>
               <w:pStyle w:val="Normal1"/>
               <w:ind w:right="801"/>
               <w:jc w:val="right"/>
-            </w:pPr>
-          </w:p>
-          <w:p>
-            <w:pPr>
-              <w:pStyle w:val="Normal1"/>
-              <w:ind w:right="801"/>
-              <w:jc w:val="right"/>
-            </w:pPr>
-          </w:p>
-          <w:p>
-            <w:pPr>
-              <w:pStyle w:val="Normal1"/>
-              <w:ind w:right="801"/>
-              <w:jc w:val="right"/>
-              <w:rPr>
-                <w:lang w:val="pt-PT"/>
-              </w:rPr>
             </w:pPr>
             <w:r>
               <w:rPr>
                 <w:sz w:val="28"/>
                 <w:szCs w:val="28"/>
-                <w:lang w:val="pt-PT"/>
-              </w:rPr>
-              <w:t>ISCTE-IUL, Instituto Universitário de Lisboa</w:t>
+              </w:rPr>
+              <w:t>1649-026 Lisbon</w:t>
             </w:r>
           </w:p>
           <w:p>
@@ -592,8 +615,15 @@
                 <w:sz w:val="28"/>
                 <w:szCs w:val="28"/>
               </w:rPr>
-              <w:t>1649-026 Lisbon</w:t>
-            </w:r>
+              <w:t>Portugal</w:t>
+            </w:r>
+          </w:p>
+          <w:p>
+            <w:pPr>
+              <w:pStyle w:val="Normal1"/>
+              <w:ind w:right="801"/>
+              <w:jc w:val="center"/>
+            </w:pPr>
           </w:p>
           <w:p>
             <w:pPr>
@@ -601,13 +631,34 @@
               <w:ind w:right="801"/>
               <w:jc w:val="right"/>
             </w:pPr>
-            <w:r>
-              <w:rPr>
-                <w:sz w:val="28"/>
-                <w:szCs w:val="28"/>
-              </w:rPr>
-              <w:t>Portugal</w:t>
-            </w:r>
+          </w:p>
+          <w:p>
+            <w:pPr>
+              <w:pStyle w:val="Normal1"/>
+              <w:ind w:right="801"/>
+              <w:jc w:val="right"/>
+            </w:pPr>
+          </w:p>
+          <w:p>
+            <w:pPr>
+              <w:pStyle w:val="Normal1"/>
+              <w:ind w:right="801"/>
+              <w:jc w:val="right"/>
+            </w:pPr>
+          </w:p>
+          <w:p>
+            <w:pPr>
+              <w:pStyle w:val="Normal1"/>
+              <w:ind w:right="801"/>
+              <w:jc w:val="right"/>
+            </w:pPr>
+          </w:p>
+          <w:p>
+            <w:pPr>
+              <w:pStyle w:val="Normal1"/>
+              <w:ind w:right="801"/>
+              <w:jc w:val="left"/>
+            </w:pPr>
           </w:p>
           <w:p>
             <w:pPr>
@@ -629,48 +680,6 @@
               <w:ind w:right="801"/>
               <w:jc w:val="right"/>
             </w:pPr>
-          </w:p>
-          <w:p>
-            <w:pPr>
-              <w:pStyle w:val="Normal1"/>
-              <w:ind w:right="801"/>
-              <w:jc w:val="right"/>
-            </w:pPr>
-          </w:p>
-          <w:p>
-            <w:pPr>
-              <w:pStyle w:val="Normal1"/>
-              <w:ind w:right="801"/>
-              <w:jc w:val="right"/>
-            </w:pPr>
-          </w:p>
-          <w:p>
-            <w:pPr>
-              <w:pStyle w:val="Normal1"/>
-              <w:ind w:right="801"/>
-              <w:jc w:val="left"/>
-            </w:pPr>
-          </w:p>
-          <w:p>
-            <w:pPr>
-              <w:pStyle w:val="Normal1"/>
-              <w:ind w:right="801"/>
-              <w:jc w:val="center"/>
-            </w:pPr>
-          </w:p>
-          <w:p>
-            <w:pPr>
-              <w:pStyle w:val="Normal1"/>
-              <w:ind w:right="801"/>
-              <w:jc w:val="right"/>
-            </w:pPr>
-          </w:p>
-          <w:p>
-            <w:pPr>
-              <w:pStyle w:val="Normal1"/>
-              <w:ind w:right="801"/>
-              <w:jc w:val="right"/>
-            </w:pPr>
             <w:r>
               <w:rPr>
                 <w:sz w:val="24"/>
@@ -678,8 +687,6 @@
               </w:rPr>
               <w:t>December</w:t>
             </w:r>
-            <w:bookmarkStart w:id="0" w:name="_GoBack"/>
-            <w:bookmarkEnd w:id="0"/>
             <w:r>
               <w:rPr>
                 <w:sz w:val="24"/>
@@ -763,7 +770,6 @@
           <w:sz w:val="40"/>
           <w:szCs w:val="40"/>
         </w:rPr>
-        <w:lastRenderedPageBreak/>
         <w:t>Table of Contents</w:t>
       </w:r>
     </w:p>
@@ -1326,8 +1332,8 @@
         <w:pStyle w:val="Normal1"/>
         <w:spacing w:after="140" w:line="288" w:lineRule="auto"/>
       </w:pPr>
-      <w:bookmarkStart w:id="1" w:name="_w3fw2linuoh9" w:colFirst="0" w:colLast="0"/>
-      <w:bookmarkEnd w:id="1"/>
+      <w:bookmarkStart w:id="0" w:name="_w3fw2linuoh9" w:colFirst="0" w:colLast="0"/>
+      <w:bookmarkEnd w:id="0"/>
     </w:p>
     <w:p>
       <w:pPr>
@@ -1342,19 +1348,19 @@
         <w:pStyle w:val="Normal1"/>
         <w:spacing w:after="140" w:line="288" w:lineRule="auto"/>
       </w:pPr>
-      <w:bookmarkStart w:id="2" w:name="_g6fortth3s4h" w:colFirst="0" w:colLast="0"/>
-      <w:bookmarkEnd w:id="2"/>
+      <w:bookmarkStart w:id="1" w:name="_g6fortth3s4h" w:colFirst="0" w:colLast="0"/>
+      <w:bookmarkEnd w:id="1"/>
     </w:p>
     <w:p>
       <w:pPr>
         <w:pStyle w:val="Cabealho1"/>
       </w:pPr>
       <w:hyperlink w:anchor="__RefHeading___Toc2530_1503482439"/>
-      <w:bookmarkStart w:id="3" w:name="_Toc498465002"/>
+      <w:bookmarkStart w:id="2" w:name="_Toc498465002"/>
       <w:r>
         <w:t>Introduction</w:t>
       </w:r>
-      <w:bookmarkEnd w:id="3"/>
+      <w:bookmarkEnd w:id="2"/>
     </w:p>
     <w:p>
       <w:pPr>
@@ -1367,8 +1373,8 @@
           <w:szCs w:val="24"/>
         </w:rPr>
       </w:pPr>
-      <w:bookmarkStart w:id="4" w:name="_30j0zll" w:colFirst="0" w:colLast="0"/>
-      <w:bookmarkEnd w:id="4"/>
+      <w:bookmarkStart w:id="3" w:name="_30j0zll" w:colFirst="0" w:colLast="0"/>
+      <w:bookmarkEnd w:id="3"/>
       <w:r>
         <w:rPr>
           <w:i/>
@@ -1395,7 +1401,7 @@
           <w:lang w:val="en-GB"/>
         </w:rPr>
       </w:pPr>
-      <w:bookmarkStart w:id="5" w:name="_Toc498465003"/>
+      <w:bookmarkStart w:id="4" w:name="_Toc498465003"/>
       <w:r>
         <w:rPr>
           <w:lang w:val="en-GB"/>
@@ -1408,7 +1414,7 @@
         </w:rPr>
         <w:t xml:space="preserve"> – </w:t>
       </w:r>
-      <w:bookmarkEnd w:id="5"/>
+      <w:bookmarkEnd w:id="4"/>
       <w:proofErr w:type="spellStart"/>
       <w:r>
         <w:rPr>
@@ -2014,11 +2020,11 @@
       <w:pPr>
         <w:pStyle w:val="Cabealho1"/>
       </w:pPr>
-      <w:bookmarkStart w:id="6" w:name="_Toc498465005"/>
+      <w:bookmarkStart w:id="5" w:name="_Toc498465005"/>
       <w:r>
         <w:t>Found defects</w:t>
       </w:r>
-      <w:bookmarkEnd w:id="6"/>
+      <w:bookmarkEnd w:id="5"/>
     </w:p>
     <w:p>
       <w:pPr>
@@ -2472,17 +2478,17 @@
           <w:szCs w:val="24"/>
         </w:rPr>
       </w:pPr>
-      <w:bookmarkStart w:id="7" w:name="_tyjcwt" w:colFirst="0" w:colLast="0"/>
-      <w:bookmarkStart w:id="8" w:name="_3dy6vkm" w:colFirst="0" w:colLast="0"/>
-      <w:bookmarkStart w:id="9" w:name="_Toc498465007"/>
+      <w:bookmarkStart w:id="6" w:name="_tyjcwt" w:colFirst="0" w:colLast="0"/>
+      <w:bookmarkStart w:id="7" w:name="_3dy6vkm" w:colFirst="0" w:colLast="0"/>
+      <w:bookmarkStart w:id="8" w:name="_Toc498465007"/>
+      <w:bookmarkEnd w:id="6"/>
       <w:bookmarkEnd w:id="7"/>
-      <w:bookmarkEnd w:id="8"/>
       <w:r>
         <w:t>Conclusions of the inspection process</w:t>
       </w:r>
-      <w:bookmarkStart w:id="10" w:name="_1t3h5sf" w:colFirst="0" w:colLast="0"/>
+      <w:bookmarkStart w:id="9" w:name="_1t3h5sf" w:colFirst="0" w:colLast="0"/>
+      <w:bookmarkEnd w:id="8"/>
       <w:bookmarkEnd w:id="9"/>
-      <w:bookmarkEnd w:id="10"/>
       <w:r>
         <w:t>/ Corrective measures</w:t>
       </w:r>
@@ -3703,7 +3709,7 @@
 </file>
 
 <file path=customXml/itemProps1.xml><?xml version="1.0" encoding="utf-8"?>
-<ds:datastoreItem xmlns:ds="http://schemas.openxmlformats.org/officeDocument/2006/customXml" ds:itemID="{C5EB6D5B-C840-4309-8E87-FDCA16360988}">
+<ds:datastoreItem xmlns:ds="http://schemas.openxmlformats.org/officeDocument/2006/customXml" ds:itemID="{6011C790-D021-436E-BA7A-AD4635C97B64}">
   <ds:schemaRefs>
     <ds:schemaRef ds:uri="http://schemas.openxmlformats.org/officeDocument/2006/bibliography"/>
   </ds:schemaRefs>

</xml_diff>